<commit_message>
PDC ttg tte sis elt datos generales
</commit_message>
<xml_diff>
--- a/PDC_2025_3ro_TTG.docx
+++ b/PDC_2025_3ro_TTG.docx
@@ -1,6 +1,6 @@
 
 <file path=word/document.xml><?xml version="1.0" encoding="utf-8"?>
-<w:document xmlns:wpc="http://schemas.microsoft.com/office/word/2010/wordprocessingCanvas" xmlns:cx="http://schemas.microsoft.com/office/drawing/2014/chartex" xmlns:cx1="http://schemas.microsoft.com/office/drawing/2015/9/8/chartex" xmlns:cx2="http://schemas.microsoft.com/office/drawing/2015/10/21/chartex" xmlns:cx3="http://schemas.microsoft.com/office/drawing/2016/5/9/chartex" xmlns:cx4="http://schemas.microsoft.com/office/drawing/2016/5/10/chartex" xmlns:cx5="http://schemas.microsoft.com/office/drawing/2016/5/11/chartex" xmlns:cx6="http://schemas.microsoft.com/office/drawing/2016/5/12/chartex" xmlns:cx7="http://schemas.microsoft.com/office/drawing/2016/5/13/chartex" xmlns:cx8="http://schemas.microsoft.com/office/drawing/2016/5/14/chartex" xmlns:mc="http://schemas.openxmlformats.org/markup-compatibility/2006" xmlns:aink="http://schemas.microsoft.com/office/drawing/2016/ink" xmlns:am3d="http://schemas.microsoft.com/office/drawing/2017/model3d" xmlns:o="urn:schemas-microsoft-com:office:office" xmlns:oel="http://schemas.microsoft.com/office/2019/extlst" xmlns:r="http://schemas.openxmlformats.org/officeDocument/2006/relationships" xmlns:m="http://schemas.openxmlformats.org/officeDocument/2006/math" xmlns:v="urn:schemas-microsoft-com:vml" xmlns:wp14="http://schemas.microsoft.com/office/word/2010/wordprocessingDrawing" xmlns:wp="http://schemas.openxmlformats.org/drawingml/2006/wordprocessingDrawing" xmlns:w10="urn:schemas-microsoft-com:office:word" xmlns:w="http://schemas.openxmlformats.org/wordprocessingml/2006/main" xmlns:w14="http://schemas.microsoft.com/office/word/2010/wordml" xmlns:w15="http://schemas.microsoft.com/office/word/2012/wordml" xmlns:w16cex="http://schemas.microsoft.com/office/word/2018/wordml/cex" xmlns:w16cid="http://schemas.microsoft.com/office/word/2016/wordml/cid" xmlns:w16="http://schemas.microsoft.com/office/word/2018/wordml" xmlns:w16du="http://schemas.microsoft.com/office/word/2023/wordml/word16du" xmlns:w16sdtdh="http://schemas.microsoft.com/office/word/2020/wordml/sdtdatahash" xmlns:w16se="http://schemas.microsoft.com/office/word/2015/wordml/symex" xmlns:wpg="http://schemas.microsoft.com/office/word/2010/wordprocessingGroup" xmlns:wpi="http://schemas.microsoft.com/office/word/2010/wordprocessingInk" xmlns:wne="http://schemas.microsoft.com/office/word/2006/wordml" xmlns:wps="http://schemas.microsoft.com/office/word/2010/wordprocessingShape" mc:Ignorable="w14 w15 w16se w16cid w16 w16cex w16sdtdh w16du wp14">
+<w:document xmlns:wpc="http://schemas.microsoft.com/office/word/2010/wordprocessingCanvas" xmlns:cx="http://schemas.microsoft.com/office/drawing/2014/chartex" xmlns:cx1="http://schemas.microsoft.com/office/drawing/2015/9/8/chartex" xmlns:cx2="http://schemas.microsoft.com/office/drawing/2015/10/21/chartex" xmlns:cx3="http://schemas.microsoft.com/office/drawing/2016/5/9/chartex" xmlns:cx4="http://schemas.microsoft.com/office/drawing/2016/5/10/chartex" xmlns:cx5="http://schemas.microsoft.com/office/drawing/2016/5/11/chartex" xmlns:cx6="http://schemas.microsoft.com/office/drawing/2016/5/12/chartex" xmlns:cx7="http://schemas.microsoft.com/office/drawing/2016/5/13/chartex" xmlns:cx8="http://schemas.microsoft.com/office/drawing/2016/5/14/chartex" xmlns:mc="http://schemas.openxmlformats.org/markup-compatibility/2006" xmlns:aink="http://schemas.microsoft.com/office/drawing/2016/ink" xmlns:am3d="http://schemas.microsoft.com/office/drawing/2017/model3d" xmlns:o="urn:schemas-microsoft-com:office:office" xmlns:oel="http://schemas.microsoft.com/office/2019/extlst" xmlns:r="http://schemas.openxmlformats.org/officeDocument/2006/relationships" xmlns:m="http://schemas.openxmlformats.org/officeDocument/2006/math" xmlns:v="urn:schemas-microsoft-com:vml" xmlns:wp14="http://schemas.microsoft.com/office/word/2010/wordprocessingDrawing" xmlns:wp="http://schemas.openxmlformats.org/drawingml/2006/wordprocessingDrawing" xmlns:w10="urn:schemas-microsoft-com:office:word" xmlns:w="http://schemas.openxmlformats.org/wordprocessingml/2006/main" xmlns:w14="http://schemas.microsoft.com/office/word/2010/wordml" xmlns:w15="http://schemas.microsoft.com/office/word/2012/wordml" xmlns:w16cex="http://schemas.microsoft.com/office/word/2018/wordml/cex" xmlns:w16cid="http://schemas.microsoft.com/office/word/2016/wordml/cid" xmlns:w16="http://schemas.microsoft.com/office/word/2018/wordml" xmlns:w16du="http://schemas.microsoft.com/office/word/2023/wordml/word16du" xmlns:w16sdtdh="http://schemas.microsoft.com/office/word/2020/wordml/sdtdatahash" xmlns:w16sdtfl="http://schemas.microsoft.com/office/word/2024/wordml/sdtformatlock" xmlns:w16se="http://schemas.microsoft.com/office/word/2015/wordml/symex" xmlns:wpg="http://schemas.microsoft.com/office/word/2010/wordprocessingGroup" xmlns:wpi="http://schemas.microsoft.com/office/word/2010/wordprocessingInk" xmlns:wne="http://schemas.microsoft.com/office/word/2006/wordml" xmlns:wps="http://schemas.microsoft.com/office/word/2010/wordprocessingShape" mc:Ignorable="w14 w15 w16se w16cid w16 w16cex w16sdtdh w16sdtfl w16du wp14">
   <w:body>
     <w:p>
       <w:pPr>
@@ -649,6 +649,12 @@
                 <w:rFonts w:cstheme="minorHAnsi"/>
               </w:rPr>
             </w:pPr>
+            <w:r>
+              <w:rPr>
+                <w:rFonts w:cstheme="minorHAnsi"/>
+              </w:rPr>
+              <w:t>Ciencia tecnología y producción</w:t>
+            </w:r>
           </w:p>
         </w:tc>
       </w:tr>
@@ -749,6 +755,12 @@
                 <w:rFonts w:cstheme="minorHAnsi"/>
               </w:rPr>
             </w:pPr>
+            <w:r>
+              <w:rPr>
+                <w:rFonts w:cstheme="minorHAnsi"/>
+              </w:rPr>
+              <w:t>Edgar G. Paredes C.</w:t>
+            </w:r>
           </w:p>
         </w:tc>
       </w:tr>
@@ -1013,6 +1025,7 @@
         <w:jc w:val="center"/>
       </w:pPr>
       <w:r>
+        <w:lastRenderedPageBreak/>
         <w:t>Las dos primeras páginas se deben llenar una sola vez (no repetir para cada grado de escolaridad)</w:t>
       </w:r>
       <w:r>
@@ -1075,7 +1088,6 @@
                 <w:b/>
                 <w:bCs/>
               </w:rPr>
-              <w:lastRenderedPageBreak/>
               <w:t>PROYECTO SOCIOPRODUCTIVO</w:t>
             </w:r>
           </w:p>
@@ -3051,7 +3063,7 @@
 </file>
 
 <file path=word/endnotes.xml><?xml version="1.0" encoding="utf-8"?>
-<w:endnotes xmlns:wpc="http://schemas.microsoft.com/office/word/2010/wordprocessingCanvas" xmlns:cx="http://schemas.microsoft.com/office/drawing/2014/chartex" xmlns:cx1="http://schemas.microsoft.com/office/drawing/2015/9/8/chartex" xmlns:cx2="http://schemas.microsoft.com/office/drawing/2015/10/21/chartex" xmlns:cx3="http://schemas.microsoft.com/office/drawing/2016/5/9/chartex" xmlns:cx4="http://schemas.microsoft.com/office/drawing/2016/5/10/chartex" xmlns:cx5="http://schemas.microsoft.com/office/drawing/2016/5/11/chartex" xmlns:cx6="http://schemas.microsoft.com/office/drawing/2016/5/12/chartex" xmlns:cx7="http://schemas.microsoft.com/office/drawing/2016/5/13/chartex" xmlns:cx8="http://schemas.microsoft.com/office/drawing/2016/5/14/chartex" xmlns:mc="http://schemas.openxmlformats.org/markup-compatibility/2006" xmlns:aink="http://schemas.microsoft.com/office/drawing/2016/ink" xmlns:am3d="http://schemas.microsoft.com/office/drawing/2017/model3d" xmlns:o="urn:schemas-microsoft-com:office:office" xmlns:oel="http://schemas.microsoft.com/office/2019/extlst" xmlns:r="http://schemas.openxmlformats.org/officeDocument/2006/relationships" xmlns:m="http://schemas.openxmlformats.org/officeDocument/2006/math" xmlns:v="urn:schemas-microsoft-com:vml" xmlns:wp14="http://schemas.microsoft.com/office/word/2010/wordprocessingDrawing" xmlns:wp="http://schemas.openxmlformats.org/drawingml/2006/wordprocessingDrawing" xmlns:w10="urn:schemas-microsoft-com:office:word" xmlns:w="http://schemas.openxmlformats.org/wordprocessingml/2006/main" xmlns:w14="http://schemas.microsoft.com/office/word/2010/wordml" xmlns:w15="http://schemas.microsoft.com/office/word/2012/wordml" xmlns:w16cex="http://schemas.microsoft.com/office/word/2018/wordml/cex" xmlns:w16cid="http://schemas.microsoft.com/office/word/2016/wordml/cid" xmlns:w16="http://schemas.microsoft.com/office/word/2018/wordml" xmlns:w16du="http://schemas.microsoft.com/office/word/2023/wordml/word16du" xmlns:w16sdtdh="http://schemas.microsoft.com/office/word/2020/wordml/sdtdatahash" xmlns:w16se="http://schemas.microsoft.com/office/word/2015/wordml/symex" xmlns:wpg="http://schemas.microsoft.com/office/word/2010/wordprocessingGroup" xmlns:wpi="http://schemas.microsoft.com/office/word/2010/wordprocessingInk" xmlns:wne="http://schemas.microsoft.com/office/word/2006/wordml" xmlns:wps="http://schemas.microsoft.com/office/word/2010/wordprocessingShape" mc:Ignorable="w14 w15 w16se w16cid w16 w16cex w16sdtdh w16du wp14">
+<w:endnotes xmlns:wpc="http://schemas.microsoft.com/office/word/2010/wordprocessingCanvas" xmlns:cx="http://schemas.microsoft.com/office/drawing/2014/chartex" xmlns:cx1="http://schemas.microsoft.com/office/drawing/2015/9/8/chartex" xmlns:cx2="http://schemas.microsoft.com/office/drawing/2015/10/21/chartex" xmlns:cx3="http://schemas.microsoft.com/office/drawing/2016/5/9/chartex" xmlns:cx4="http://schemas.microsoft.com/office/drawing/2016/5/10/chartex" xmlns:cx5="http://schemas.microsoft.com/office/drawing/2016/5/11/chartex" xmlns:cx6="http://schemas.microsoft.com/office/drawing/2016/5/12/chartex" xmlns:cx7="http://schemas.microsoft.com/office/drawing/2016/5/13/chartex" xmlns:cx8="http://schemas.microsoft.com/office/drawing/2016/5/14/chartex" xmlns:mc="http://schemas.openxmlformats.org/markup-compatibility/2006" xmlns:aink="http://schemas.microsoft.com/office/drawing/2016/ink" xmlns:am3d="http://schemas.microsoft.com/office/drawing/2017/model3d" xmlns:o="urn:schemas-microsoft-com:office:office" xmlns:oel="http://schemas.microsoft.com/office/2019/extlst" xmlns:r="http://schemas.openxmlformats.org/officeDocument/2006/relationships" xmlns:m="http://schemas.openxmlformats.org/officeDocument/2006/math" xmlns:v="urn:schemas-microsoft-com:vml" xmlns:wp14="http://schemas.microsoft.com/office/word/2010/wordprocessingDrawing" xmlns:wp="http://schemas.openxmlformats.org/drawingml/2006/wordprocessingDrawing" xmlns:w10="urn:schemas-microsoft-com:office:word" xmlns:w="http://schemas.openxmlformats.org/wordprocessingml/2006/main" xmlns:w14="http://schemas.microsoft.com/office/word/2010/wordml" xmlns:w15="http://schemas.microsoft.com/office/word/2012/wordml" xmlns:w16cex="http://schemas.microsoft.com/office/word/2018/wordml/cex" xmlns:w16cid="http://schemas.microsoft.com/office/word/2016/wordml/cid" xmlns:w16="http://schemas.microsoft.com/office/word/2018/wordml" xmlns:w16du="http://schemas.microsoft.com/office/word/2023/wordml/word16du" xmlns:w16sdtdh="http://schemas.microsoft.com/office/word/2020/wordml/sdtdatahash" xmlns:w16sdtfl="http://schemas.microsoft.com/office/word/2024/wordml/sdtformatlock" xmlns:w16se="http://schemas.microsoft.com/office/word/2015/wordml/symex" xmlns:wpg="http://schemas.microsoft.com/office/word/2010/wordprocessingGroup" xmlns:wpi="http://schemas.microsoft.com/office/word/2010/wordprocessingInk" xmlns:wne="http://schemas.microsoft.com/office/word/2006/wordml" xmlns:wps="http://schemas.microsoft.com/office/word/2010/wordprocessingShape" mc:Ignorable="w14 w15 w16se w16cid w16 w16cex w16sdtdh w16sdtfl w16du wp14">
   <w:endnote w:type="separator" w:id="-1">
     <w:p>
       <w:pPr>
@@ -3076,7 +3088,7 @@
 </file>
 
 <file path=word/footer1.xml><?xml version="1.0" encoding="utf-8"?>
-<w:ftr xmlns:wpc="http://schemas.microsoft.com/office/word/2010/wordprocessingCanvas" xmlns:cx="http://schemas.microsoft.com/office/drawing/2014/chartex" xmlns:cx1="http://schemas.microsoft.com/office/drawing/2015/9/8/chartex" xmlns:cx2="http://schemas.microsoft.com/office/drawing/2015/10/21/chartex" xmlns:cx3="http://schemas.microsoft.com/office/drawing/2016/5/9/chartex" xmlns:cx4="http://schemas.microsoft.com/office/drawing/2016/5/10/chartex" xmlns:cx5="http://schemas.microsoft.com/office/drawing/2016/5/11/chartex" xmlns:cx6="http://schemas.microsoft.com/office/drawing/2016/5/12/chartex" xmlns:cx7="http://schemas.microsoft.com/office/drawing/2016/5/13/chartex" xmlns:cx8="http://schemas.microsoft.com/office/drawing/2016/5/14/chartex" xmlns:mc="http://schemas.openxmlformats.org/markup-compatibility/2006" xmlns:aink="http://schemas.microsoft.com/office/drawing/2016/ink" xmlns:am3d="http://schemas.microsoft.com/office/drawing/2017/model3d" xmlns:o="urn:schemas-microsoft-com:office:office" xmlns:oel="http://schemas.microsoft.com/office/2019/extlst" xmlns:r="http://schemas.openxmlformats.org/officeDocument/2006/relationships" xmlns:m="http://schemas.openxmlformats.org/officeDocument/2006/math" xmlns:v="urn:schemas-microsoft-com:vml" xmlns:wp14="http://schemas.microsoft.com/office/word/2010/wordprocessingDrawing" xmlns:wp="http://schemas.openxmlformats.org/drawingml/2006/wordprocessingDrawing" xmlns:w10="urn:schemas-microsoft-com:office:word" xmlns:w="http://schemas.openxmlformats.org/wordprocessingml/2006/main" xmlns:w14="http://schemas.microsoft.com/office/word/2010/wordml" xmlns:w15="http://schemas.microsoft.com/office/word/2012/wordml" xmlns:w16cex="http://schemas.microsoft.com/office/word/2018/wordml/cex" xmlns:w16cid="http://schemas.microsoft.com/office/word/2016/wordml/cid" xmlns:w16="http://schemas.microsoft.com/office/word/2018/wordml" xmlns:w16du="http://schemas.microsoft.com/office/word/2023/wordml/word16du" xmlns:w16sdtdh="http://schemas.microsoft.com/office/word/2020/wordml/sdtdatahash" xmlns:w16se="http://schemas.microsoft.com/office/word/2015/wordml/symex" xmlns:wpg="http://schemas.microsoft.com/office/word/2010/wordprocessingGroup" xmlns:wpi="http://schemas.microsoft.com/office/word/2010/wordprocessingInk" xmlns:wne="http://schemas.microsoft.com/office/word/2006/wordml" xmlns:wps="http://schemas.microsoft.com/office/word/2010/wordprocessingShape" mc:Ignorable="w14 w15 w16se w16cid w16 w16cex w16sdtdh w16du wp14">
+<w:ftr xmlns:wpc="http://schemas.microsoft.com/office/word/2010/wordprocessingCanvas" xmlns:cx="http://schemas.microsoft.com/office/drawing/2014/chartex" xmlns:cx1="http://schemas.microsoft.com/office/drawing/2015/9/8/chartex" xmlns:cx2="http://schemas.microsoft.com/office/drawing/2015/10/21/chartex" xmlns:cx3="http://schemas.microsoft.com/office/drawing/2016/5/9/chartex" xmlns:cx4="http://schemas.microsoft.com/office/drawing/2016/5/10/chartex" xmlns:cx5="http://schemas.microsoft.com/office/drawing/2016/5/11/chartex" xmlns:cx6="http://schemas.microsoft.com/office/drawing/2016/5/12/chartex" xmlns:cx7="http://schemas.microsoft.com/office/drawing/2016/5/13/chartex" xmlns:cx8="http://schemas.microsoft.com/office/drawing/2016/5/14/chartex" xmlns:mc="http://schemas.openxmlformats.org/markup-compatibility/2006" xmlns:aink="http://schemas.microsoft.com/office/drawing/2016/ink" xmlns:am3d="http://schemas.microsoft.com/office/drawing/2017/model3d" xmlns:o="urn:schemas-microsoft-com:office:office" xmlns:oel="http://schemas.microsoft.com/office/2019/extlst" xmlns:r="http://schemas.openxmlformats.org/officeDocument/2006/relationships" xmlns:m="http://schemas.openxmlformats.org/officeDocument/2006/math" xmlns:v="urn:schemas-microsoft-com:vml" xmlns:wp14="http://schemas.microsoft.com/office/word/2010/wordprocessingDrawing" xmlns:wp="http://schemas.openxmlformats.org/drawingml/2006/wordprocessingDrawing" xmlns:w10="urn:schemas-microsoft-com:office:word" xmlns:w="http://schemas.openxmlformats.org/wordprocessingml/2006/main" xmlns:w14="http://schemas.microsoft.com/office/word/2010/wordml" xmlns:w15="http://schemas.microsoft.com/office/word/2012/wordml" xmlns:w16cex="http://schemas.microsoft.com/office/word/2018/wordml/cex" xmlns:w16cid="http://schemas.microsoft.com/office/word/2016/wordml/cid" xmlns:w16="http://schemas.microsoft.com/office/word/2018/wordml" xmlns:w16du="http://schemas.microsoft.com/office/word/2023/wordml/word16du" xmlns:w16sdtdh="http://schemas.microsoft.com/office/word/2020/wordml/sdtdatahash" xmlns:w16sdtfl="http://schemas.microsoft.com/office/word/2024/wordml/sdtformatlock" xmlns:w16se="http://schemas.microsoft.com/office/word/2015/wordml/symex" xmlns:wpg="http://schemas.microsoft.com/office/word/2010/wordprocessingGroup" xmlns:wpi="http://schemas.microsoft.com/office/word/2010/wordprocessingInk" xmlns:wne="http://schemas.microsoft.com/office/word/2006/wordml" xmlns:wps="http://schemas.microsoft.com/office/word/2010/wordprocessingShape" mc:Ignorable="w14 w15 w16se w16cid w16 w16cex w16sdtdh w16sdtfl w16du wp14">
   <w:p>
     <w:pPr>
       <w:jc w:val="center"/>
@@ -3169,7 +3181,7 @@
 </file>
 
 <file path=word/footnotes.xml><?xml version="1.0" encoding="utf-8"?>
-<w:footnotes xmlns:wpc="http://schemas.microsoft.com/office/word/2010/wordprocessingCanvas" xmlns:cx="http://schemas.microsoft.com/office/drawing/2014/chartex" xmlns:cx1="http://schemas.microsoft.com/office/drawing/2015/9/8/chartex" xmlns:cx2="http://schemas.microsoft.com/office/drawing/2015/10/21/chartex" xmlns:cx3="http://schemas.microsoft.com/office/drawing/2016/5/9/chartex" xmlns:cx4="http://schemas.microsoft.com/office/drawing/2016/5/10/chartex" xmlns:cx5="http://schemas.microsoft.com/office/drawing/2016/5/11/chartex" xmlns:cx6="http://schemas.microsoft.com/office/drawing/2016/5/12/chartex" xmlns:cx7="http://schemas.microsoft.com/office/drawing/2016/5/13/chartex" xmlns:cx8="http://schemas.microsoft.com/office/drawing/2016/5/14/chartex" xmlns:mc="http://schemas.openxmlformats.org/markup-compatibility/2006" xmlns:aink="http://schemas.microsoft.com/office/drawing/2016/ink" xmlns:am3d="http://schemas.microsoft.com/office/drawing/2017/model3d" xmlns:o="urn:schemas-microsoft-com:office:office" xmlns:oel="http://schemas.microsoft.com/office/2019/extlst" xmlns:r="http://schemas.openxmlformats.org/officeDocument/2006/relationships" xmlns:m="http://schemas.openxmlformats.org/officeDocument/2006/math" xmlns:v="urn:schemas-microsoft-com:vml" xmlns:wp14="http://schemas.microsoft.com/office/word/2010/wordprocessingDrawing" xmlns:wp="http://schemas.openxmlformats.org/drawingml/2006/wordprocessingDrawing" xmlns:w10="urn:schemas-microsoft-com:office:word" xmlns:w="http://schemas.openxmlformats.org/wordprocessingml/2006/main" xmlns:w14="http://schemas.microsoft.com/office/word/2010/wordml" xmlns:w15="http://schemas.microsoft.com/office/word/2012/wordml" xmlns:w16cex="http://schemas.microsoft.com/office/word/2018/wordml/cex" xmlns:w16cid="http://schemas.microsoft.com/office/word/2016/wordml/cid" xmlns:w16="http://schemas.microsoft.com/office/word/2018/wordml" xmlns:w16du="http://schemas.microsoft.com/office/word/2023/wordml/word16du" xmlns:w16sdtdh="http://schemas.microsoft.com/office/word/2020/wordml/sdtdatahash" xmlns:w16se="http://schemas.microsoft.com/office/word/2015/wordml/symex" xmlns:wpg="http://schemas.microsoft.com/office/word/2010/wordprocessingGroup" xmlns:wpi="http://schemas.microsoft.com/office/word/2010/wordprocessingInk" xmlns:wne="http://schemas.microsoft.com/office/word/2006/wordml" xmlns:wps="http://schemas.microsoft.com/office/word/2010/wordprocessingShape" mc:Ignorable="w14 w15 w16se w16cid w16 w16cex w16sdtdh w16du wp14">
+<w:footnotes xmlns:wpc="http://schemas.microsoft.com/office/word/2010/wordprocessingCanvas" xmlns:cx="http://schemas.microsoft.com/office/drawing/2014/chartex" xmlns:cx1="http://schemas.microsoft.com/office/drawing/2015/9/8/chartex" xmlns:cx2="http://schemas.microsoft.com/office/drawing/2015/10/21/chartex" xmlns:cx3="http://schemas.microsoft.com/office/drawing/2016/5/9/chartex" xmlns:cx4="http://schemas.microsoft.com/office/drawing/2016/5/10/chartex" xmlns:cx5="http://schemas.microsoft.com/office/drawing/2016/5/11/chartex" xmlns:cx6="http://schemas.microsoft.com/office/drawing/2016/5/12/chartex" xmlns:cx7="http://schemas.microsoft.com/office/drawing/2016/5/13/chartex" xmlns:cx8="http://schemas.microsoft.com/office/drawing/2016/5/14/chartex" xmlns:mc="http://schemas.openxmlformats.org/markup-compatibility/2006" xmlns:aink="http://schemas.microsoft.com/office/drawing/2016/ink" xmlns:am3d="http://schemas.microsoft.com/office/drawing/2017/model3d" xmlns:o="urn:schemas-microsoft-com:office:office" xmlns:oel="http://schemas.microsoft.com/office/2019/extlst" xmlns:r="http://schemas.openxmlformats.org/officeDocument/2006/relationships" xmlns:m="http://schemas.openxmlformats.org/officeDocument/2006/math" xmlns:v="urn:schemas-microsoft-com:vml" xmlns:wp14="http://schemas.microsoft.com/office/word/2010/wordprocessingDrawing" xmlns:wp="http://schemas.openxmlformats.org/drawingml/2006/wordprocessingDrawing" xmlns:w10="urn:schemas-microsoft-com:office:word" xmlns:w="http://schemas.openxmlformats.org/wordprocessingml/2006/main" xmlns:w14="http://schemas.microsoft.com/office/word/2010/wordml" xmlns:w15="http://schemas.microsoft.com/office/word/2012/wordml" xmlns:w16cex="http://schemas.microsoft.com/office/word/2018/wordml/cex" xmlns:w16cid="http://schemas.microsoft.com/office/word/2016/wordml/cid" xmlns:w16="http://schemas.microsoft.com/office/word/2018/wordml" xmlns:w16du="http://schemas.microsoft.com/office/word/2023/wordml/word16du" xmlns:w16sdtdh="http://schemas.microsoft.com/office/word/2020/wordml/sdtdatahash" xmlns:w16sdtfl="http://schemas.microsoft.com/office/word/2024/wordml/sdtformatlock" xmlns:w16se="http://schemas.microsoft.com/office/word/2015/wordml/symex" xmlns:wpg="http://schemas.microsoft.com/office/word/2010/wordprocessingGroup" xmlns:wpi="http://schemas.microsoft.com/office/word/2010/wordprocessingInk" xmlns:wne="http://schemas.microsoft.com/office/word/2006/wordml" xmlns:wps="http://schemas.microsoft.com/office/word/2010/wordprocessingShape" mc:Ignorable="w14 w15 w16se w16cid w16 w16cex w16sdtdh w16sdtfl w16du wp14">
   <w:footnote w:type="separator" w:id="-1">
     <w:p>
       <w:pPr>
@@ -3194,7 +3206,7 @@
 </file>
 
 <file path=word/header1.xml><?xml version="1.0" encoding="utf-8"?>
-<w:hdr xmlns:wpc="http://schemas.microsoft.com/office/word/2010/wordprocessingCanvas" xmlns:cx="http://schemas.microsoft.com/office/drawing/2014/chartex" xmlns:cx1="http://schemas.microsoft.com/office/drawing/2015/9/8/chartex" xmlns:cx2="http://schemas.microsoft.com/office/drawing/2015/10/21/chartex" xmlns:cx3="http://schemas.microsoft.com/office/drawing/2016/5/9/chartex" xmlns:cx4="http://schemas.microsoft.com/office/drawing/2016/5/10/chartex" xmlns:cx5="http://schemas.microsoft.com/office/drawing/2016/5/11/chartex" xmlns:cx6="http://schemas.microsoft.com/office/drawing/2016/5/12/chartex" xmlns:cx7="http://schemas.microsoft.com/office/drawing/2016/5/13/chartex" xmlns:cx8="http://schemas.microsoft.com/office/drawing/2016/5/14/chartex" xmlns:mc="http://schemas.openxmlformats.org/markup-compatibility/2006" xmlns:aink="http://schemas.microsoft.com/office/drawing/2016/ink" xmlns:am3d="http://schemas.microsoft.com/office/drawing/2017/model3d" xmlns:o="urn:schemas-microsoft-com:office:office" xmlns:oel="http://schemas.microsoft.com/office/2019/extlst" xmlns:r="http://schemas.openxmlformats.org/officeDocument/2006/relationships" xmlns:m="http://schemas.openxmlformats.org/officeDocument/2006/math" xmlns:v="urn:schemas-microsoft-com:vml" xmlns:wp14="http://schemas.microsoft.com/office/word/2010/wordprocessingDrawing" xmlns:wp="http://schemas.openxmlformats.org/drawingml/2006/wordprocessingDrawing" xmlns:w10="urn:schemas-microsoft-com:office:word" xmlns:w="http://schemas.openxmlformats.org/wordprocessingml/2006/main" xmlns:w14="http://schemas.microsoft.com/office/word/2010/wordml" xmlns:w15="http://schemas.microsoft.com/office/word/2012/wordml" xmlns:w16cex="http://schemas.microsoft.com/office/word/2018/wordml/cex" xmlns:w16cid="http://schemas.microsoft.com/office/word/2016/wordml/cid" xmlns:w16="http://schemas.microsoft.com/office/word/2018/wordml" xmlns:w16du="http://schemas.microsoft.com/office/word/2023/wordml/word16du" xmlns:w16sdtdh="http://schemas.microsoft.com/office/word/2020/wordml/sdtdatahash" xmlns:w16se="http://schemas.microsoft.com/office/word/2015/wordml/symex" xmlns:wpg="http://schemas.microsoft.com/office/word/2010/wordprocessingGroup" xmlns:wpi="http://schemas.microsoft.com/office/word/2010/wordprocessingInk" xmlns:wne="http://schemas.microsoft.com/office/word/2006/wordml" xmlns:wps="http://schemas.microsoft.com/office/word/2010/wordprocessingShape" mc:Ignorable="w14 w15 w16se w16cid w16 w16cex w16sdtdh w16du wp14">
+<w:hdr xmlns:wpc="http://schemas.microsoft.com/office/word/2010/wordprocessingCanvas" xmlns:cx="http://schemas.microsoft.com/office/drawing/2014/chartex" xmlns:cx1="http://schemas.microsoft.com/office/drawing/2015/9/8/chartex" xmlns:cx2="http://schemas.microsoft.com/office/drawing/2015/10/21/chartex" xmlns:cx3="http://schemas.microsoft.com/office/drawing/2016/5/9/chartex" xmlns:cx4="http://schemas.microsoft.com/office/drawing/2016/5/10/chartex" xmlns:cx5="http://schemas.microsoft.com/office/drawing/2016/5/11/chartex" xmlns:cx6="http://schemas.microsoft.com/office/drawing/2016/5/12/chartex" xmlns:cx7="http://schemas.microsoft.com/office/drawing/2016/5/13/chartex" xmlns:cx8="http://schemas.microsoft.com/office/drawing/2016/5/14/chartex" xmlns:mc="http://schemas.openxmlformats.org/markup-compatibility/2006" xmlns:aink="http://schemas.microsoft.com/office/drawing/2016/ink" xmlns:am3d="http://schemas.microsoft.com/office/drawing/2017/model3d" xmlns:o="urn:schemas-microsoft-com:office:office" xmlns:oel="http://schemas.microsoft.com/office/2019/extlst" xmlns:r="http://schemas.openxmlformats.org/officeDocument/2006/relationships" xmlns:m="http://schemas.openxmlformats.org/officeDocument/2006/math" xmlns:v="urn:schemas-microsoft-com:vml" xmlns:wp14="http://schemas.microsoft.com/office/word/2010/wordprocessingDrawing" xmlns:wp="http://schemas.openxmlformats.org/drawingml/2006/wordprocessingDrawing" xmlns:w10="urn:schemas-microsoft-com:office:word" xmlns:w="http://schemas.openxmlformats.org/wordprocessingml/2006/main" xmlns:w14="http://schemas.microsoft.com/office/word/2010/wordml" xmlns:w15="http://schemas.microsoft.com/office/word/2012/wordml" xmlns:w16cex="http://schemas.microsoft.com/office/word/2018/wordml/cex" xmlns:w16cid="http://schemas.microsoft.com/office/word/2016/wordml/cid" xmlns:w16="http://schemas.microsoft.com/office/word/2018/wordml" xmlns:w16du="http://schemas.microsoft.com/office/word/2023/wordml/word16du" xmlns:w16sdtdh="http://schemas.microsoft.com/office/word/2020/wordml/sdtdatahash" xmlns:w16sdtfl="http://schemas.microsoft.com/office/word/2024/wordml/sdtformatlock" xmlns:w16se="http://schemas.microsoft.com/office/word/2015/wordml/symex" xmlns:wpg="http://schemas.microsoft.com/office/word/2010/wordprocessingGroup" xmlns:wpi="http://schemas.microsoft.com/office/word/2010/wordprocessingInk" xmlns:wne="http://schemas.microsoft.com/office/word/2006/wordml" xmlns:wps="http://schemas.microsoft.com/office/word/2010/wordprocessingShape" mc:Ignorable="w14 w15 w16se w16cid w16 w16cex w16sdtdh w16sdtfl w16du wp14">
   <w:p>
     <w:pPr>
       <w:pStyle w:val="Encabezado"/>
@@ -3498,7 +3510,7 @@
 </file>
 
 <file path=word/numbering.xml><?xml version="1.0" encoding="utf-8"?>
-<w:numbering xmlns:wpc="http://schemas.microsoft.com/office/word/2010/wordprocessingCanvas" xmlns:cx="http://schemas.microsoft.com/office/drawing/2014/chartex" xmlns:cx1="http://schemas.microsoft.com/office/drawing/2015/9/8/chartex" xmlns:cx2="http://schemas.microsoft.com/office/drawing/2015/10/21/chartex" xmlns:cx3="http://schemas.microsoft.com/office/drawing/2016/5/9/chartex" xmlns:cx4="http://schemas.microsoft.com/office/drawing/2016/5/10/chartex" xmlns:cx5="http://schemas.microsoft.com/office/drawing/2016/5/11/chartex" xmlns:cx6="http://schemas.microsoft.com/office/drawing/2016/5/12/chartex" xmlns:cx7="http://schemas.microsoft.com/office/drawing/2016/5/13/chartex" xmlns:cx8="http://schemas.microsoft.com/office/drawing/2016/5/14/chartex" xmlns:mc="http://schemas.openxmlformats.org/markup-compatibility/2006" xmlns:aink="http://schemas.microsoft.com/office/drawing/2016/ink" xmlns:am3d="http://schemas.microsoft.com/office/drawing/2017/model3d" xmlns:o="urn:schemas-microsoft-com:office:office" xmlns:oel="http://schemas.microsoft.com/office/2019/extlst" xmlns:r="http://schemas.openxmlformats.org/officeDocument/2006/relationships" xmlns:m="http://schemas.openxmlformats.org/officeDocument/2006/math" xmlns:v="urn:schemas-microsoft-com:vml" xmlns:wp14="http://schemas.microsoft.com/office/word/2010/wordprocessingDrawing" xmlns:wp="http://schemas.openxmlformats.org/drawingml/2006/wordprocessingDrawing" xmlns:w10="urn:schemas-microsoft-com:office:word" xmlns:w="http://schemas.openxmlformats.org/wordprocessingml/2006/main" xmlns:w14="http://schemas.microsoft.com/office/word/2010/wordml" xmlns:w15="http://schemas.microsoft.com/office/word/2012/wordml" xmlns:w16cex="http://schemas.microsoft.com/office/word/2018/wordml/cex" xmlns:w16cid="http://schemas.microsoft.com/office/word/2016/wordml/cid" xmlns:w16="http://schemas.microsoft.com/office/word/2018/wordml" xmlns:w16du="http://schemas.microsoft.com/office/word/2023/wordml/word16du" xmlns:w16sdtdh="http://schemas.microsoft.com/office/word/2020/wordml/sdtdatahash" xmlns:w16se="http://schemas.microsoft.com/office/word/2015/wordml/symex" xmlns:wpg="http://schemas.microsoft.com/office/word/2010/wordprocessingGroup" xmlns:wpi="http://schemas.microsoft.com/office/word/2010/wordprocessingInk" xmlns:wne="http://schemas.microsoft.com/office/word/2006/wordml" xmlns:wps="http://schemas.microsoft.com/office/word/2010/wordprocessingShape" mc:Ignorable="w14 w15 w16se w16cid w16 w16cex w16sdtdh w16du wp14">
+<w:numbering xmlns:wpc="http://schemas.microsoft.com/office/word/2010/wordprocessingCanvas" xmlns:cx="http://schemas.microsoft.com/office/drawing/2014/chartex" xmlns:cx1="http://schemas.microsoft.com/office/drawing/2015/9/8/chartex" xmlns:cx2="http://schemas.microsoft.com/office/drawing/2015/10/21/chartex" xmlns:cx3="http://schemas.microsoft.com/office/drawing/2016/5/9/chartex" xmlns:cx4="http://schemas.microsoft.com/office/drawing/2016/5/10/chartex" xmlns:cx5="http://schemas.microsoft.com/office/drawing/2016/5/11/chartex" xmlns:cx6="http://schemas.microsoft.com/office/drawing/2016/5/12/chartex" xmlns:cx7="http://schemas.microsoft.com/office/drawing/2016/5/13/chartex" xmlns:cx8="http://schemas.microsoft.com/office/drawing/2016/5/14/chartex" xmlns:mc="http://schemas.openxmlformats.org/markup-compatibility/2006" xmlns:aink="http://schemas.microsoft.com/office/drawing/2016/ink" xmlns:am3d="http://schemas.microsoft.com/office/drawing/2017/model3d" xmlns:o="urn:schemas-microsoft-com:office:office" xmlns:oel="http://schemas.microsoft.com/office/2019/extlst" xmlns:r="http://schemas.openxmlformats.org/officeDocument/2006/relationships" xmlns:m="http://schemas.openxmlformats.org/officeDocument/2006/math" xmlns:v="urn:schemas-microsoft-com:vml" xmlns:wp14="http://schemas.microsoft.com/office/word/2010/wordprocessingDrawing" xmlns:wp="http://schemas.openxmlformats.org/drawingml/2006/wordprocessingDrawing" xmlns:w10="urn:schemas-microsoft-com:office:word" xmlns:w="http://schemas.openxmlformats.org/wordprocessingml/2006/main" xmlns:w14="http://schemas.microsoft.com/office/word/2010/wordml" xmlns:w15="http://schemas.microsoft.com/office/word/2012/wordml" xmlns:w16cex="http://schemas.microsoft.com/office/word/2018/wordml/cex" xmlns:w16cid="http://schemas.microsoft.com/office/word/2016/wordml/cid" xmlns:w16="http://schemas.microsoft.com/office/word/2018/wordml" xmlns:w16du="http://schemas.microsoft.com/office/word/2023/wordml/word16du" xmlns:w16sdtdh="http://schemas.microsoft.com/office/word/2020/wordml/sdtdatahash" xmlns:w16sdtfl="http://schemas.microsoft.com/office/word/2024/wordml/sdtformatlock" xmlns:w16se="http://schemas.microsoft.com/office/word/2015/wordml/symex" xmlns:wpg="http://schemas.microsoft.com/office/word/2010/wordprocessingGroup" xmlns:wpi="http://schemas.microsoft.com/office/word/2010/wordprocessingInk" xmlns:wne="http://schemas.microsoft.com/office/word/2006/wordml" xmlns:wps="http://schemas.microsoft.com/office/word/2010/wordprocessingShape" mc:Ignorable="w14 w15 w16se w16cid w16 w16cex w16sdtdh w16sdtfl w16du wp14">
   <w:abstractNum w:abstractNumId="0" w15:restartNumberingAfterBreak="0">
     <w:nsid w:val="35D86FFF"/>
     <w:multiLevelType w:val="hybridMultilevel"/>
@@ -3735,7 +3747,7 @@
 </file>
 
 <file path=word/styles.xml><?xml version="1.0" encoding="utf-8"?>
-<w:styles xmlns:mc="http://schemas.openxmlformats.org/markup-compatibility/2006" xmlns:r="http://schemas.openxmlformats.org/officeDocument/2006/relationships" xmlns:w="http://schemas.openxmlformats.org/wordprocessingml/2006/main" xmlns:w14="http://schemas.microsoft.com/office/word/2010/wordml" xmlns:w15="http://schemas.microsoft.com/office/word/2012/wordml" xmlns:w16cex="http://schemas.microsoft.com/office/word/2018/wordml/cex" xmlns:w16cid="http://schemas.microsoft.com/office/word/2016/wordml/cid" xmlns:w16="http://schemas.microsoft.com/office/word/2018/wordml" xmlns:w16du="http://schemas.microsoft.com/office/word/2023/wordml/word16du" xmlns:w16sdtdh="http://schemas.microsoft.com/office/word/2020/wordml/sdtdatahash" xmlns:w16se="http://schemas.microsoft.com/office/word/2015/wordml/symex" mc:Ignorable="w14 w15 w16se w16cid w16 w16cex w16sdtdh w16du">
+<w:styles xmlns:mc="http://schemas.openxmlformats.org/markup-compatibility/2006" xmlns:r="http://schemas.openxmlformats.org/officeDocument/2006/relationships" xmlns:w="http://schemas.openxmlformats.org/wordprocessingml/2006/main" xmlns:w14="http://schemas.microsoft.com/office/word/2010/wordml" xmlns:w15="http://schemas.microsoft.com/office/word/2012/wordml" xmlns:w16cex="http://schemas.microsoft.com/office/word/2018/wordml/cex" xmlns:w16cid="http://schemas.microsoft.com/office/word/2016/wordml/cid" xmlns:w16="http://schemas.microsoft.com/office/word/2018/wordml" xmlns:w16du="http://schemas.microsoft.com/office/word/2023/wordml/word16du" xmlns:w16sdtdh="http://schemas.microsoft.com/office/word/2020/wordml/sdtdatahash" xmlns:w16sdtfl="http://schemas.microsoft.com/office/word/2024/wordml/sdtformatlock" xmlns:w16se="http://schemas.microsoft.com/office/word/2015/wordml/symex" mc:Ignorable="w14 w15 w16se w16cid w16 w16cex w16sdtdh w16sdtfl w16du">
   <w:docDefaults>
     <w:rPrDefault>
       <w:rPr>

</xml_diff>

<commit_message>
plan exportado a pdf
</commit_message>
<xml_diff>
--- a/PDC_2025_3ro_TTG.docx
+++ b/PDC_2025_3ro_TTG.docx
@@ -2862,9 +2862,6 @@
             <w:pPr>
               <w:pStyle w:val="Sinespaciado"/>
             </w:pPr>
-            <w:r>
-              <w:t>Materiales físicos libros, revistas pedagógicas, etc. que se utilizan en el desarrollo curricular</w:t>
-            </w:r>
           </w:p>
           <w:p>
             <w:pPr>
@@ -2888,47 +2885,6 @@
             <w:pPr>
               <w:pStyle w:val="Sinespaciado"/>
             </w:pPr>
-            <w:r>
-              <w:t xml:space="preserve">Enlaces de videos, de herramientas virtuales como </w:t>
-            </w:r>
-            <w:proofErr w:type="spellStart"/>
-            <w:r>
-              <w:t>quizizz</w:t>
-            </w:r>
-            <w:proofErr w:type="spellEnd"/>
-            <w:r>
-              <w:t xml:space="preserve">, </w:t>
-            </w:r>
-            <w:proofErr w:type="spellStart"/>
-            <w:r>
-              <w:t>kahoot</w:t>
-            </w:r>
-            <w:proofErr w:type="spellEnd"/>
-            <w:r>
-              <w:t xml:space="preserve">, </w:t>
-            </w:r>
-            <w:proofErr w:type="spellStart"/>
-            <w:r>
-              <w:t>educaplay</w:t>
-            </w:r>
-            <w:proofErr w:type="spellEnd"/>
-            <w:r>
-              <w:t xml:space="preserve">, etc. – enlaces de páginas informativas </w:t>
-            </w:r>
-          </w:p>
-          <w:p>
-            <w:pPr>
-              <w:pStyle w:val="Sinespaciado"/>
-            </w:pPr>
-            <w:r>
-              <w:t xml:space="preserve">(los datos de internet – Google son muy generales y </w:t>
-            </w:r>
-            <w:r>
-              <w:t xml:space="preserve">son </w:t>
-            </w:r>
-            <w:r>
-              <w:t>buscadores)</w:t>
-            </w:r>
           </w:p>
           <w:p>
             <w:pPr>
@@ -3032,9 +2988,6 @@
             <w:pPr>
               <w:pStyle w:val="Sinespaciado"/>
             </w:pPr>
-            <w:r>
-              <w:t xml:space="preserve">Se cita al autor y titulo de libros textos, revistas pedagógicas y enlaces de material virtual que se utilizara en los temas avanzados en el desarrollo curricular.  </w:t>
-            </w:r>
           </w:p>
         </w:tc>
       </w:tr>
@@ -3086,6 +3039,7 @@
           <w:szCs w:val="32"/>
           <w:lang w:val="es-BO" w:eastAsia="en-US"/>
         </w:rPr>
+        <w:lastRenderedPageBreak/>
         <mc:AlternateContent>
           <mc:Choice Requires="wps">
             <w:drawing>

</xml_diff>